<commit_message>
add wikifier annotator & its tests
</commit_message>
<xml_diff>
--- a/SWTest/resource/Sample.docx
+++ b/SWTest/resource/Sample.docx
@@ -2,27 +2,19 @@
 <file path=word/document.xml><?xml version="1.0" encoding="utf-8"?>
 <w:document xmlns:o="urn:schemas-microsoft-com:office:office" xmlns:r="http://schemas.openxmlformats.org/officeDocument/2006/relationships" xmlns:v="urn:schemas-microsoft-com:vml" xmlns:w="http://schemas.openxmlformats.org/wordprocessingml/2006/main" xmlns:w10="urn:schemas-microsoft-com:office:word" xmlns:wp="http://schemas.openxmlformats.org/drawingml/2006/wordprocessingDrawing" xmlns:wps="http://schemas.microsoft.com/office/word/2010/wordprocessingShape" xmlns:wpg="http://schemas.microsoft.com/office/word/2010/wordprocessingGroup" xmlns:mc="http://schemas.openxmlformats.org/markup-compatibility/2006" xmlns:wp14="http://schemas.microsoft.com/office/word/2010/wordprocessingDrawing" xmlns:w14="http://schemas.microsoft.com/office/word/2010/wordml" mc:Ignorable="w14 wp14">
   <w:body>
-    <w:p w14:paraId="SW_METATAG_65991A7D_4">
-      <w:pPr>
-        <w:pStyle w:val="Heading1"/>
-        <w:bidi w:val="0"/>
-        <w:spacing w:before="240" w:after="120"/>
-        <w:jc w:val="left"/>
+    <w:p w14:paraId="SW_METATAG_2E0AF76C_20">
+      <w:pPr>
+        <w:pStyle w:val="TextBody"/>
+        <w:spacing w:before="0" w:after="140"/>
         <w:rPr>
-          <w:lang w:val="ru-RU"/>
+          <w:lang w:val="en-US"/>
         </w:rPr>
       </w:pPr>
       <w:r>
         <w:rPr>
-          <w:lang w:val="ru-RU"/>
+          <w:lang w:val="en-US"/>
         </w:rPr>
-        <w:t>The Perm State University</w:t>
-      </w:r>
-      <w:r>
-        <w:rPr>
-          <w:lang w:val="ru-RU"/>
-        </w:rPr>
-        <w:t xml:space="preserve"> is located in Perm, a city in Russia.</w:t>
+        <w:t>The Perm State University is located in Perm, a city in Russia.</w:t>
       </w:r>
     </w:p>
     <w:sectPr>
@@ -175,7 +167,7 @@
         <w:kern w:val="2"/>
         <w:sz w:val="24"/>
         <w:szCs w:val="24"/>
-        <w:lang w:val="ru-RU" w:eastAsia="zh-CN" w:bidi="hi-IN"/>
+        <w:lang w:val="en-US" w:eastAsia="zh-CN" w:bidi="hi-IN"/>
       </w:rPr>
     </w:rPrDefault>
     <w:pPrDefault>
@@ -190,7 +182,7 @@
     <w:pPr>
       <w:widowControl/>
       <w:suppressAutoHyphens w:val="true"/>
-      <w:overflowPunct w:val="true"/>
+      <w:overflowPunct w:val="false"/>
       <w:bidi w:val="0"/>
       <w:spacing w:before="0" w:after="0"/>
       <w:jc w:val="left"/>
@@ -201,7 +193,7 @@
       <w:kern w:val="2"/>
       <w:sz w:val="24"/>
       <w:szCs w:val="24"/>
-      <w:lang w:val="ru-RU" w:eastAsia="zh-CN" w:bidi="hi-IN"/>
+      <w:lang w:eastAsia="zh-CN" w:bidi="hi-IN" w:val="en-US"/>
     </w:rPr>
   </w:style>
   <w:style w:type="paragraph" w:styleId="Heading1">
@@ -301,33 +293,145 @@
 
 <file path=customXML/item.xml><?xml version="1.0" encoding="utf-8"?>
 <MetatagList>
-  <Metatag id="76A44BCA" pids="65991A7D">
-    <Context>The Perm State University is located in Perm, a city in Russia.</Context>
-    <Text>Perm State University</Text>
-    <Type>Organization</Type>
-    <Class>http://ontology.ontotext.com/taxonomy/Organization</Class>
-    <Instance>http://ontology.ontotext.com/resource/tsmyvzpiywao</Instance>
-  </Metatag>
-  <Metatag id="0D831FD2" pids="65991A7D">
-    <Context>ocated in Perm, a city in Russia.</Context>
-    <Text>Perm</Text>
-    <Type>Location</Type>
-    <Class>http://ontology.ontotext.com/taxonomy/Location</Class>
-    <Instance>http://ontology.ontotext.com/resource/tsk81n1yn9q8</Instance>
-  </Metatag>
-  <Metatag id="4A37490C" pids="65991A7D">
+  <Metatag id="1B47D478" pids="2E0AF76C">
+    <Context>The Perm Sta</Context>
+    <Text>Th</Text>
+    <Type>The New York Times</Type>
+    <Class>Work</Class>
+    <Instance>http://dbpedia.org/resource/The_New_York_Times</Instance>
+  </Metatag>
+  <Metatag id="6F706D6F" pids="2E0AF76C">
+    <Context>The Perm State Un</Context>
+    <Text>Per</Text>
+    <Type>Perm State University</Type>
+    <Class>Agent</Class>
+    <Instance>http://dbpedia.org/resource/Perm_State_University</Instance>
+  </Metatag>
+  <Metatag id="13E0DD10" pids="2E0AF76C">
+    <Context>The Perm State University is locat</Context>
+    <Text>Perm State Universit</Text>
+    <Type>Perm State University</Type>
+    <Class>Agent</Class>
+    <Instance>http://dbpedia.org/resource/Perm_State_University</Instance>
+  </Metatag>
+  <Metatag id="64008DFA" pids="2E0AF76C">
+    <Context>The Perm State University is locat</Context>
+    <Text>State Universit</Text>
+    <Type>Perm State University</Type>
+    <Class>Agent</Class>
+    <Instance>http://dbpedia.org/resource/Perm_State_University</Instance>
+  </Metatag>
+  <Metatag id="069DE36F" pids="2E0AF76C">
+    <Context>ocated in Perm, a city </Context>
+    <Text>Per</Text>
+    <Type>Perm State University</Type>
+    <Class>Agent</Class>
+    <Instance>http://dbpedia.org/resource/Perm_State_University</Instance>
+  </Metatag>
+  <Metatag id="3D02167A" pids="2E0AF76C">
+    <Context>The Perm State Universi</Context>
+    <Text>Stat</Text>
+    <Type>Sovereign state</Type>
+    <Class/>
+    <Instance>http://dbpedia.org/resource/State_(polity)</Instance>
+  </Metatag>
+  <Metatag id="113BAAF2" pids="2E0AF76C">
+    <Context>erm State University is locat</Context>
+    <Text>Universit</Text>
+    <Type>University</Type>
+    <Class/>
+    <Instance>http://dbpedia.org/resource/University</Instance>
+  </Metatag>
+  <Metatag id="76B5DA04" pids="2E0AF76C">
+    <Context>niversity is located </Context>
+    <Text>i</Text>
+    <Type>New America (organization)</Type>
+    <Class/>
+    <Instance/>
+  </Metatag>
+  <Metatag id="155D92BA" pids="2E0AF76C">
+    <Context>ersity is located in Perm,</Context>
+    <Text>locate</Text>
+    <Type>Kelantan</Type>
+    <Class>Settlement</Class>
+    <Instance>http://dbpedia.org/resource/Kelantan</Instance>
+  </Metatag>
+  <Metatag id="1830A830" pids="2E0AF76C">
+    <Context>ersity is located in Perm, a </Context>
+    <Text>located i</Text>
+    <Type>International law and Israeli settlements</Type>
+    <Class/>
+    <Instance>http://dbpedia.org/resource/International_law_and_Israeli_settlements</Instance>
+  </Metatag>
+  <Metatag id="45ABA444" pids="2E0AF76C">
+    <Context>s located in Perm, a </Context>
+    <Text>i</Text>
+    <Type>Inch</Type>
+    <Class/>
+    <Instance>http://dbpedia.org/resource/Inch</Instance>
+  </Metatag>
+  <Metatag id="61904EC5" pids="2E0AF76C">
+    <Context>m, a city in Russia.</Context>
+    <Text>i</Text>
+    <Type>Inch</Type>
+    <Class/>
+    <Instance>http://dbpedia.org/resource/Inch</Instance>
+  </Metatag>
+  <Metatag id="463ECC35" pids="2E0AF76C">
+    <Context>ed in Perm, a city i</Context>
+    <Text/>
+    <Type>HuffPost</Type>
+    <Class/>
+    <Instance/>
+  </Metatag>
+  <Metatag id="5F4DCA96" pids="2E0AF76C">
+    <Context> in Perm, a city in </Context>
+    <Text/>
+    <Type>Overtime (sports)</Type>
+    <Class/>
+    <Instance>http://dbpedia.org/resource/Overtime_(sports)</Instance>
+  </Metatag>
+  <Metatag id="79A16E34" pids="2E0AF76C">
+    <Context> in Perm, a city in Russi</Context>
+    <Text>a cit</Text>
+    <Type>Bonn</Type>
+    <Class>City</Class>
+    <Instance>http://dbpedia.org/resource/Bonn</Instance>
+  </Metatag>
+  <Metatag id="632D04C9" pids="2E0AF76C">
+    <Context>n Perm, a city in Russi</Context>
+    <Text>cit</Text>
+    <Type>Alaska</Type>
+    <Class>PopulatedPlace</Class>
+    <Instance>http://dbpedia.org/resource/Alaska</Instance>
+  </Metatag>
+  <Metatag id="4E3D3484" pids="2E0AF76C">
+    <Context>m, a city in Russia.</Context>
+    <Text>in Russi</Text>
+    <Type>Eastern Front (World War II)</Type>
+    <Class>Event</Class>
+    <Instance>http://dbpedia.org/resource/Eastern_Front_(World_War_II)</Instance>
+  </Metatag>
+  <Metatag id="2E5152CA" pids="2E0AF76C">
+    <Context>a city in Russia.</Context>
+    <Text>Russi</Text>
+    <Type>Russia</Type>
+    <Class>PopulatedPlace</Class>
+    <Instance>http://dbpedia.org/resource/Russia</Instance>
+  </Metatag>
+  <Metatag id="55A75663" pids="2E0AF76C">
     <Context>a city in Russia.</Context>
     <Text>Russia</Text>
-    <Type>Location</Type>
-    <Class>http://ontology.ontotext.com/taxonomy/Location</Class>
-    <Instance>http://ontology.ontotext.com/resource/tsk8igsi9qtc</Instance>
-  </Metatag>
-  <Metatag id="55521B7C" pids="65991A7D">
-    <Context>n Perm, a city in Russia.</Context>
-    <Text>city</Text>
-    <Type>Location</Type>
-    <Class>http://ontology.ontotext.com/taxonomy/Location</Class>
-    <Instance>http://ontology.ontotext.com/resource/tsk4v3ayj6yo</Instance>
+    <Type>Soviet Union</Type>
+    <Class>PopulatedPlace</Class>
+    <Instance>http://dbpedia.org/resource/Soviet_Union</Instance>
+  </Metatag>
+  <Metatag id="50ED88A2" pids="2E0AF76C">
+    <Context> in Russia.</Context>
+    <Text/>
+    <Type>Washington, D.C.</Type>
+    <Class>City</Class>
+    <Instance>http://dbpedia.org/resource/Washington,_D.C.</Instance>
   </Metatag>
 </MetatagList>
 </file>
</xml_diff>